<commit_message>
2020-6-24 10:31 增加了word 的字体设置
</commit_message>
<xml_diff>
--- a/testdoc/genword.docx
+++ b/testdoc/genword.docx
@@ -539,7 +539,7 @@
               <w:jc w:val="left"/>
             </w:pPr>
             <w:r>
-              <w:t>1.1.1.2</w:t>
+              <w:t>1.1.1.1</w:t>
             </w:r>
           </w:p>
         </w:tc>
@@ -567,7 +567,7 @@
               <w:jc w:val="left"/>
             </w:pPr>
             <w:r>
-              <w:t>《混凝土结构试验方法标准》GB/T 50152-2012《公路桥梁荷载试验规程》JTG/T J21-01-2015《公路桥梁承载能力检测评定规程》JTG/T J21-2011</w:t>
+              <w:t>《大跨径混凝土桥梁的试验方法》1982</w:t>
             </w:r>
           </w:p>
         </w:tc>
@@ -694,7 +694,7 @@
               <w:jc w:val="left"/>
             </w:pPr>
             <w:r>
-              <w:t>1.1.1.3</w:t>
+              <w:t>1.1.1.2</w:t>
             </w:r>
           </w:p>
         </w:tc>
@@ -708,21 +708,21 @@
               <w:jc w:val="left"/>
             </w:pPr>
             <w:r>
-              <w:t>冲击系数</w:t>
-            </w:r>
-          </w:p>
-        </w:tc>
-        <w:tc>
-          <w:tcPr>
-            <w:tcW w:type="dxa" w:w="17280"/>
-            <w:vAlign w:val="center"/>
-          </w:tcPr>
-          <w:p>
-            <w:pPr>
-              <w:jc w:val="left"/>
-            </w:pPr>
-            <w:r>
-              <w:t>《公路桥梁荷载试验规程》JTG/T J21-01-2015 《公路桥梁承载能力检测评定规程》JTG/T J21-2011</w:t>
+              <w:t>位移</w:t>
+            </w:r>
+          </w:p>
+        </w:tc>
+        <w:tc>
+          <w:tcPr>
+            <w:tcW w:type="dxa" w:w="17280"/>
+            <w:vAlign w:val="center"/>
+          </w:tcPr>
+          <w:p>
+            <w:pPr>
+              <w:jc w:val="left"/>
+            </w:pPr>
+            <w:r>
+              <w:t>《混凝土结构试验方法标准》GB/T 50152-2012《公路桥梁荷载试验规程》JTG/T J21-01-2015《公路桥梁承载能力检测评定规程》JTG/T J21-2011《公路桥涵养护规范》JTG H11—2004《工程测量规范》GB 50026-2007《建筑变形测量规范》JGJ 8-2016</w:t>
             </w:r>
           </w:p>
         </w:tc>
@@ -849,7 +849,7 @@
               <w:jc w:val="left"/>
             </w:pPr>
             <w:r>
-              <w:t>1.1.1.4</w:t>
+              <w:t>1.1.1.3</w:t>
             </w:r>
           </w:p>
         </w:tc>
@@ -877,7 +877,7 @@
               <w:jc w:val="left"/>
             </w:pPr>
             <w:r>
-              <w:t>《大跨径混凝土桥梁的试验方法》（1982）</w:t>
+              <w:t>《公路桥梁荷载试验规程》JTG/T J21-01-2015 《公路桥梁承载能力检测评定规程》JTG/T J21-2011</w:t>
             </w:r>
           </w:p>
         </w:tc>
@@ -1004,7 +1004,7 @@
               <w:jc w:val="left"/>
             </w:pPr>
             <w:r>
-              <w:t>1.1.1.5</w:t>
+              <w:t>1.1.1.4</w:t>
             </w:r>
           </w:p>
         </w:tc>
@@ -1018,21 +1018,21 @@
               <w:jc w:val="left"/>
             </w:pPr>
             <w:r>
-              <w:t>几何尺寸</w:t>
-            </w:r>
-          </w:p>
-        </w:tc>
-        <w:tc>
-          <w:tcPr>
-            <w:tcW w:type="dxa" w:w="17280"/>
-            <w:vAlign w:val="center"/>
-          </w:tcPr>
-          <w:p>
-            <w:pPr>
-              <w:jc w:val="left"/>
-            </w:pPr>
-            <w:r>
-              <w:t>《公路工程质量检验评定标准 第一册 土建工程》JTG F80/1-2017</w:t>
+              <w:t>冲击系数</w:t>
+            </w:r>
+          </w:p>
+        </w:tc>
+        <w:tc>
+          <w:tcPr>
+            <w:tcW w:type="dxa" w:w="17280"/>
+            <w:vAlign w:val="center"/>
+          </w:tcPr>
+          <w:p>
+            <w:pPr>
+              <w:jc w:val="left"/>
+            </w:pPr>
+            <w:r>
+              <w:t>《大跨径混凝土桥梁的试验方法》（1982）</w:t>
             </w:r>
           </w:p>
         </w:tc>
@@ -1159,7 +1159,7 @@
               <w:jc w:val="left"/>
             </w:pPr>
             <w:r>
-              <w:t>1.1.1.6</w:t>
+              <w:t>1.1.1.5</w:t>
             </w:r>
           </w:p>
         </w:tc>
@@ -1173,21 +1173,21 @@
               <w:jc w:val="left"/>
             </w:pPr>
             <w:r>
-              <w:t>几何形态参数</w:t>
-            </w:r>
-          </w:p>
-        </w:tc>
-        <w:tc>
-          <w:tcPr>
-            <w:tcW w:type="dxa" w:w="17280"/>
-            <w:vAlign w:val="center"/>
-          </w:tcPr>
-          <w:p>
-            <w:pPr>
-              <w:jc w:val="left"/>
-            </w:pPr>
-            <w:r>
-              <w:t>《公路桥梁承载能力检测评定规程》JTG/T J21-2011《工程测量规范》GB 50026-2007</w:t>
+              <w:t>几何尺寸</w:t>
+            </w:r>
+          </w:p>
+        </w:tc>
+        <w:tc>
+          <w:tcPr>
+            <w:tcW w:type="dxa" w:w="17280"/>
+            <w:vAlign w:val="center"/>
+          </w:tcPr>
+          <w:p>
+            <w:pPr>
+              <w:jc w:val="left"/>
+            </w:pPr>
+            <w:r>
+              <w:t>《公路工程质量检验评定标准 第一册 土建工程》JTG F80/1-2017</w:t>
             </w:r>
           </w:p>
         </w:tc>
@@ -1314,7 +1314,7 @@
               <w:jc w:val="left"/>
             </w:pPr>
             <w:r>
-              <w:t>1.1.1.7</w:t>
+              <w:t>1.1.1.6</w:t>
             </w:r>
           </w:p>
         </w:tc>
@@ -1328,21 +1328,21 @@
               <w:jc w:val="left"/>
             </w:pPr>
             <w:r>
-              <w:t>加速度</w:t>
-            </w:r>
-          </w:p>
-        </w:tc>
-        <w:tc>
-          <w:tcPr>
-            <w:tcW w:type="dxa" w:w="17280"/>
-            <w:vAlign w:val="center"/>
-          </w:tcPr>
-          <w:p>
-            <w:pPr>
-              <w:jc w:val="left"/>
-            </w:pPr>
-            <w:r>
-              <w:t>《公路桥梁荷载试验规程》JTG/T J21-01-2015 《公路桥梁承载能力检测评定规程》JTG/T J21-2011</w:t>
+              <w:t>几何形态参数</w:t>
+            </w:r>
+          </w:p>
+        </w:tc>
+        <w:tc>
+          <w:tcPr>
+            <w:tcW w:type="dxa" w:w="17280"/>
+            <w:vAlign w:val="center"/>
+          </w:tcPr>
+          <w:p>
+            <w:pPr>
+              <w:jc w:val="left"/>
+            </w:pPr>
+            <w:r>
+              <w:t>《公路桥梁承载能力检测评定规程》JTG/T J21-2011《工程测量规范》GB 50026-2007</w:t>
             </w:r>
           </w:p>
         </w:tc>
@@ -1469,7 +1469,7 @@
               <w:jc w:val="left"/>
             </w:pPr>
             <w:r>
-              <w:t>1.1.1.8</w:t>
+              <w:t>1.1.1.7</w:t>
             </w:r>
           </w:p>
         </w:tc>
@@ -1497,7 +1497,7 @@
               <w:jc w:val="left"/>
             </w:pPr>
             <w:r>
-              <w:t>《大跨径混凝土桥梁的试验方法》（1982）</w:t>
+              <w:t>《公路桥梁荷载试验规程》JTG/T J21-01-2015 《公路桥梁承载能力检测评定规程》JTG/T J21-2011</w:t>
             </w:r>
           </w:p>
         </w:tc>
@@ -1624,7 +1624,7 @@
               <w:jc w:val="left"/>
             </w:pPr>
             <w:r>
-              <w:t>1.1.1.9</w:t>
+              <w:t>1.1.1.8</w:t>
             </w:r>
           </w:p>
         </w:tc>
@@ -1638,7 +1638,7 @@
               <w:jc w:val="left"/>
             </w:pPr>
             <w:r>
-              <w:t>动位移</w:t>
+              <w:t>加速度</w:t>
             </w:r>
           </w:p>
         </w:tc>
@@ -1779,7 +1779,7 @@
               <w:jc w:val="left"/>
             </w:pPr>
             <w:r>
-              <w:t>1.1.1.10</w:t>
+              <w:t>1.1.1.9</w:t>
             </w:r>
           </w:p>
         </w:tc>
@@ -1793,7 +1793,7 @@
               <w:jc w:val="left"/>
             </w:pPr>
             <w:r>
-              <w:t>动力系数</w:t>
+              <w:t>动位移</w:t>
             </w:r>
           </w:p>
         </w:tc>
@@ -1934,7 +1934,7 @@
               <w:jc w:val="left"/>
             </w:pPr>
             <w:r>
-              <w:t>1.1.1.11</w:t>
+              <w:t>1.1.1.10</w:t>
             </w:r>
           </w:p>
         </w:tc>
@@ -1948,21 +1948,21 @@
               <w:jc w:val="left"/>
             </w:pPr>
             <w:r>
-              <w:t>动应变</w:t>
-            </w:r>
-          </w:p>
-        </w:tc>
-        <w:tc>
-          <w:tcPr>
-            <w:tcW w:type="dxa" w:w="17280"/>
-            <w:vAlign w:val="center"/>
-          </w:tcPr>
-          <w:p>
-            <w:pPr>
-              <w:jc w:val="left"/>
-            </w:pPr>
-            <w:r>
-              <w:t>《公路桥梁荷载试验规程》JTG/T J21-01-2015 《公路桥梁承载能力检测评定规程》JTG/T J21-2011</w:t>
+              <w:t>动力系数</w:t>
+            </w:r>
+          </w:p>
+        </w:tc>
+        <w:tc>
+          <w:tcPr>
+            <w:tcW w:type="dxa" w:w="17280"/>
+            <w:vAlign w:val="center"/>
+          </w:tcPr>
+          <w:p>
+            <w:pPr>
+              <w:jc w:val="left"/>
+            </w:pPr>
+            <w:r>
+              <w:t>《大跨径混凝土桥梁的试验方法》（1982）</w:t>
             </w:r>
           </w:p>
         </w:tc>
@@ -2089,7 +2089,7 @@
               <w:jc w:val="left"/>
             </w:pPr>
             <w:r>
-              <w:t>1.1.1.12</w:t>
+              <w:t>1.1.1.11</w:t>
             </w:r>
           </w:p>
         </w:tc>
@@ -2117,7 +2117,7 @@
               <w:jc w:val="left"/>
             </w:pPr>
             <w:r>
-              <w:t>《大跨径混凝土桥梁的试验方法》（1982）</w:t>
+              <w:t>《公路桥梁荷载试验规程》JTG/T J21-01-2015 《公路桥梁承载能力检测评定规程》JTG/T J21-2011</w:t>
             </w:r>
           </w:p>
         </w:tc>
@@ -2244,7 +2244,7 @@
               <w:jc w:val="left"/>
             </w:pPr>
             <w:r>
-              <w:t>1.1.1.13</w:t>
+              <w:t>1.1.1.12</w:t>
             </w:r>
           </w:p>
         </w:tc>
@@ -2258,21 +2258,21 @@
               <w:jc w:val="left"/>
             </w:pPr>
             <w:r>
-              <w:t>动挠度</w:t>
-            </w:r>
-          </w:p>
-        </w:tc>
-        <w:tc>
-          <w:tcPr>
-            <w:tcW w:type="dxa" w:w="17280"/>
-            <w:vAlign w:val="center"/>
-          </w:tcPr>
-          <w:p>
-            <w:pPr>
-              <w:jc w:val="left"/>
-            </w:pPr>
-            <w:r>
-              <w:t>《公路桥梁荷载试验规程》JTG/T J21-01-2015 《公路桥梁承载能力检测评定规程》JTG/T J21-2011</w:t>
+              <w:t>动应变</w:t>
+            </w:r>
+          </w:p>
+        </w:tc>
+        <w:tc>
+          <w:tcPr>
+            <w:tcW w:type="dxa" w:w="17280"/>
+            <w:vAlign w:val="center"/>
+          </w:tcPr>
+          <w:p>
+            <w:pPr>
+              <w:jc w:val="left"/>
+            </w:pPr>
+            <w:r>
+              <w:t>《大跨径混凝土桥梁的试验方法》（1982）</w:t>
             </w:r>
           </w:p>
         </w:tc>
@@ -2399,7 +2399,7 @@
               <w:jc w:val="left"/>
             </w:pPr>
             <w:r>
-              <w:t>1.1.1.14</w:t>
+              <w:t>1.1.1.13</w:t>
             </w:r>
           </w:p>
         </w:tc>
@@ -2427,7 +2427,7 @@
               <w:jc w:val="left"/>
             </w:pPr>
             <w:r>
-              <w:t>《大跨径混凝土桥梁的试验方法》（1982）</w:t>
+              <w:t>《公路桥梁荷载试验规程》JTG/T J21-01-2015 《公路桥梁承载能力检测评定规程》JTG/T J21-2011</w:t>
             </w:r>
           </w:p>
         </w:tc>
@@ -2554,7 +2554,7 @@
               <w:jc w:val="left"/>
             </w:pPr>
             <w:r>
-              <w:t>1.1.1.15</w:t>
+              <w:t>1.1.1.14</w:t>
             </w:r>
           </w:p>
         </w:tc>
@@ -2568,21 +2568,21 @@
               <w:jc w:val="left"/>
             </w:pPr>
             <w:r>
-              <w:t>变形</w:t>
-            </w:r>
-          </w:p>
-        </w:tc>
-        <w:tc>
-          <w:tcPr>
-            <w:tcW w:type="dxa" w:w="17280"/>
-            <w:vAlign w:val="center"/>
-          </w:tcPr>
-          <w:p>
-            <w:pPr>
-              <w:jc w:val="left"/>
-            </w:pPr>
-            <w:r>
-              <w:t>《大跨径混凝土桥梁的试验方法》1982</w:t>
+              <w:t>动挠度</w:t>
+            </w:r>
+          </w:p>
+        </w:tc>
+        <w:tc>
+          <w:tcPr>
+            <w:tcW w:type="dxa" w:w="17280"/>
+            <w:vAlign w:val="center"/>
+          </w:tcPr>
+          <w:p>
+            <w:pPr>
+              <w:jc w:val="left"/>
+            </w:pPr>
+            <w:r>
+              <w:t>《大跨径混凝土桥梁的试验方法》（1982）</w:t>
             </w:r>
           </w:p>
         </w:tc>
@@ -2709,7 +2709,7 @@
               <w:jc w:val="left"/>
             </w:pPr>
             <w:r>
-              <w:t>1.1.1.16</w:t>
+              <w:t>1.1.1.15</w:t>
             </w:r>
           </w:p>
         </w:tc>
@@ -2737,7 +2737,7 @@
               <w:jc w:val="left"/>
             </w:pPr>
             <w:r>
-              <w:t>《混凝土结构试验方法标准》GB/T 50152-2012《公路桥梁荷载试验规程》JTG/T J21-01-2015《公路桥梁承载能力检测评定规程》JTG/T J21-2011《工程测量规范》GB 50026-2007《建筑变形测量规范》JGJ 8-2016《公路桥涵养护规范》JTG H11—2004</w:t>
+              <w:t>《大跨径混凝土桥梁的试验方法》1982</w:t>
             </w:r>
           </w:p>
         </w:tc>
@@ -2864,7 +2864,7 @@
               <w:jc w:val="left"/>
             </w:pPr>
             <w:r>
-              <w:t>1.1.1.17</w:t>
+              <w:t>1.1.1.16</w:t>
             </w:r>
           </w:p>
         </w:tc>
@@ -2878,21 +2878,21 @@
               <w:jc w:val="left"/>
             </w:pPr>
             <w:r>
-              <w:t>基础变位</w:t>
-            </w:r>
-          </w:p>
-        </w:tc>
-        <w:tc>
-          <w:tcPr>
-            <w:tcW w:type="dxa" w:w="17280"/>
-            <w:vAlign w:val="center"/>
-          </w:tcPr>
-          <w:p>
-            <w:pPr>
-              <w:jc w:val="left"/>
-            </w:pPr>
-            <w:r>
-              <w:t>《公路桥梁承载能力检测评定规程》（JTG/T J21-2011）</w:t>
+              <w:t>变形</w:t>
+            </w:r>
+          </w:p>
+        </w:tc>
+        <w:tc>
+          <w:tcPr>
+            <w:tcW w:type="dxa" w:w="17280"/>
+            <w:vAlign w:val="center"/>
+          </w:tcPr>
+          <w:p>
+            <w:pPr>
+              <w:jc w:val="left"/>
+            </w:pPr>
+            <w:r>
+              <w:t>《混凝土结构试验方法标准》GB/T 50152-2012《公路桥梁荷载试验规程》JTG/T J21-01-2015《公路桥梁承载能力检测评定规程》JTG/T J21-2011《工程测量规范》GB 50026-2007《建筑变形测量规范》JGJ 8-2016《公路桥涵养护规范》JTG H11—2004</w:t>
             </w:r>
           </w:p>
         </w:tc>
@@ -3019,7 +3019,7 @@
               <w:jc w:val="left"/>
             </w:pPr>
             <w:r>
-              <w:t>1.1.1.18</w:t>
+              <w:t>1.1.1.17</w:t>
             </w:r>
           </w:p>
         </w:tc>
@@ -3033,7 +3033,7 @@
               <w:jc w:val="left"/>
             </w:pPr>
             <w:r>
-              <w:t>恒载变异状况</w:t>
+              <w:t>基础变位</w:t>
             </w:r>
           </w:p>
         </w:tc>
@@ -3174,7 +3174,7 @@
               <w:jc w:val="left"/>
             </w:pPr>
             <w:r>
-              <w:t>1.1.1.19</w:t>
+              <w:t>1.1.1.18</w:t>
             </w:r>
           </w:p>
         </w:tc>
@@ -3188,21 +3188,21 @@
               <w:jc w:val="left"/>
             </w:pPr>
             <w:r>
-              <w:t>承载能力</w:t>
-            </w:r>
-          </w:p>
-        </w:tc>
-        <w:tc>
-          <w:tcPr>
-            <w:tcW w:type="dxa" w:w="17280"/>
-            <w:vAlign w:val="center"/>
-          </w:tcPr>
-          <w:p>
-            <w:pPr>
-              <w:jc w:val="left"/>
-            </w:pPr>
-            <w:r>
-              <w:t>《公路桥梁承载能力检测评定规程》JTG/T J21-2011《公路桥梁技术状况评定标准》JTG/T H21-2011《公路桥梁荷载试验规程》JTG/T J21-01-2015《公路桥涵养护规范》JTG H11—2004 《公路钢筋混凝土及预应力混凝土桥涵设计规范》JTG D62-2004</w:t>
+              <w:t>恒载变异状况</w:t>
+            </w:r>
+          </w:p>
+        </w:tc>
+        <w:tc>
+          <w:tcPr>
+            <w:tcW w:type="dxa" w:w="17280"/>
+            <w:vAlign w:val="center"/>
+          </w:tcPr>
+          <w:p>
+            <w:pPr>
+              <w:jc w:val="left"/>
+            </w:pPr>
+            <w:r>
+              <w:t>《公路桥梁承载能力检测评定规程》（JTG/T J21-2011）</w:t>
             </w:r>
           </w:p>
         </w:tc>
@@ -3329,7 +3329,7 @@
               <w:jc w:val="left"/>
             </w:pPr>
             <w:r>
-              <w:t>1.1.1.20</w:t>
+              <w:t>1.1.1.19</w:t>
             </w:r>
           </w:p>
         </w:tc>
@@ -3343,21 +3343,21 @@
               <w:jc w:val="left"/>
             </w:pPr>
             <w:r>
-              <w:t>振动频率</w:t>
-            </w:r>
-          </w:p>
-        </w:tc>
-        <w:tc>
-          <w:tcPr>
-            <w:tcW w:type="dxa" w:w="17280"/>
-            <w:vAlign w:val="center"/>
-          </w:tcPr>
-          <w:p>
-            <w:pPr>
-              <w:jc w:val="left"/>
-            </w:pPr>
-            <w:r>
-              <w:t>《公路桥梁荷载试验规程》JTG/T J21-01-2015                      《公路桥梁承载能力检测评定规程》JTG/T J21-2011</w:t>
+              <w:t>承载能力</w:t>
+            </w:r>
+          </w:p>
+        </w:tc>
+        <w:tc>
+          <w:tcPr>
+            <w:tcW w:type="dxa" w:w="17280"/>
+            <w:vAlign w:val="center"/>
+          </w:tcPr>
+          <w:p>
+            <w:pPr>
+              <w:jc w:val="left"/>
+            </w:pPr>
+            <w:r>
+              <w:t>《公路桥梁承载能力检测评定规程》JTG/T J21-2011《公路桥梁技术状况评定标准》JTG/T H21-2011《公路桥梁荷载试验规程》JTG/T J21-01-2015《公路桥涵养护规范》JTG H11—2004 《公路钢筋混凝土及预应力混凝土桥涵设计规范》JTG D62-2004</w:t>
             </w:r>
           </w:p>
         </w:tc>
@@ -3484,7 +3484,7 @@
               <w:jc w:val="left"/>
             </w:pPr>
             <w:r>
-              <w:t>1.1.1.21</w:t>
+              <w:t>1.1.1.20</w:t>
             </w:r>
           </w:p>
         </w:tc>
@@ -3512,7 +3512,7 @@
               <w:jc w:val="left"/>
             </w:pPr>
             <w:r>
-              <w:t>《大跨径混凝土桥梁的试验方法》（1982）</w:t>
+              <w:t>《公路桥梁荷载试验规程》JTG/T J21-01-2015                      《公路桥梁承载能力检测评定规程》JTG/T J21-2011</w:t>
             </w:r>
           </w:p>
         </w:tc>
@@ -3639,7 +3639,7 @@
               <w:jc w:val="left"/>
             </w:pPr>
             <w:r>
-              <w:t>1.1.1.22</w:t>
+              <w:t>1.1.1.21</w:t>
             </w:r>
           </w:p>
         </w:tc>
@@ -3653,21 +3653,21 @@
               <w:jc w:val="left"/>
             </w:pPr>
             <w:r>
-              <w:t>振型</w:t>
-            </w:r>
-          </w:p>
-        </w:tc>
-        <w:tc>
-          <w:tcPr>
-            <w:tcW w:type="dxa" w:w="17280"/>
-            <w:vAlign w:val="center"/>
-          </w:tcPr>
-          <w:p>
-            <w:pPr>
-              <w:jc w:val="left"/>
-            </w:pPr>
-            <w:r>
-              <w:t>《公路桥梁荷载试验规程》JTG/T J21-01-2015 《公路桥梁承载能力检测评定规程》JTG/T J21-2011</w:t>
+              <w:t>振动频率</w:t>
+            </w:r>
+          </w:p>
+        </w:tc>
+        <w:tc>
+          <w:tcPr>
+            <w:tcW w:type="dxa" w:w="17280"/>
+            <w:vAlign w:val="center"/>
+          </w:tcPr>
+          <w:p>
+            <w:pPr>
+              <w:jc w:val="left"/>
+            </w:pPr>
+            <w:r>
+              <w:t>《大跨径混凝土桥梁的试验方法》（1982）</w:t>
             </w:r>
           </w:p>
         </w:tc>
@@ -3794,7 +3794,7 @@
               <w:jc w:val="left"/>
             </w:pPr>
             <w:r>
-              <w:t>1.1.1.23</w:t>
+              <w:t>1.1.1.22</w:t>
             </w:r>
           </w:p>
         </w:tc>
@@ -3822,7 +3822,7 @@
               <w:jc w:val="left"/>
             </w:pPr>
             <w:r>
-              <w:t>《大跨径混凝土桥梁的试验方法》（1982）</w:t>
+              <w:t>《公路桥梁荷载试验规程》JTG/T J21-01-2015 《公路桥梁承载能力检测评定规程》JTG/T J21-2011</w:t>
             </w:r>
           </w:p>
         </w:tc>
@@ -3949,7 +3949,7 @@
               <w:jc w:val="left"/>
             </w:pPr>
             <w:r>
-              <w:t>1.1.1.24</w:t>
+              <w:t>1.1.1.23</w:t>
             </w:r>
           </w:p>
         </w:tc>
@@ -3963,21 +3963,21 @@
               <w:jc w:val="left"/>
             </w:pPr>
             <w:r>
-              <w:t>振幅</w:t>
-            </w:r>
-          </w:p>
-        </w:tc>
-        <w:tc>
-          <w:tcPr>
-            <w:tcW w:type="dxa" w:w="17280"/>
-            <w:vAlign w:val="center"/>
-          </w:tcPr>
-          <w:p>
-            <w:pPr>
-              <w:jc w:val="left"/>
-            </w:pPr>
-            <w:r>
-              <w:t>《公路桥梁荷载试验规程》JTG/T J21-01-2015 《公路桥梁承载能力检测评定规程》JTG/T J21-2011</w:t>
+              <w:t>振型</w:t>
+            </w:r>
+          </w:p>
+        </w:tc>
+        <w:tc>
+          <w:tcPr>
+            <w:tcW w:type="dxa" w:w="17280"/>
+            <w:vAlign w:val="center"/>
+          </w:tcPr>
+          <w:p>
+            <w:pPr>
+              <w:jc w:val="left"/>
+            </w:pPr>
+            <w:r>
+              <w:t>《大跨径混凝土桥梁的试验方法》（1982）</w:t>
             </w:r>
           </w:p>
         </w:tc>
@@ -4104,7 +4104,7 @@
               <w:jc w:val="left"/>
             </w:pPr>
             <w:r>
-              <w:t>1.1.1.25</w:t>
+              <w:t>1.1.1.24</w:t>
             </w:r>
           </w:p>
         </w:tc>
@@ -4132,7 +4132,7 @@
               <w:jc w:val="left"/>
             </w:pPr>
             <w:r>
-              <w:t>《大跨径混凝土桥梁的试验方法》（1982）</w:t>
+              <w:t>《公路桥梁荷载试验规程》JTG/T J21-01-2015 《公路桥梁承载能力检测评定规程》JTG/T J21-2011</w:t>
             </w:r>
           </w:p>
         </w:tc>
@@ -4259,7 +4259,7 @@
               <w:jc w:val="left"/>
             </w:pPr>
             <w:r>
-              <w:t>1.1.1.26</w:t>
+              <w:t>1.1.1.25</w:t>
             </w:r>
           </w:p>
         </w:tc>
@@ -4273,21 +4273,21 @@
               <w:jc w:val="left"/>
             </w:pPr>
             <w:r>
-              <w:t>温度</w:t>
-            </w:r>
-          </w:p>
-        </w:tc>
-        <w:tc>
-          <w:tcPr>
-            <w:tcW w:type="dxa" w:w="17280"/>
-            <w:vAlign w:val="center"/>
-          </w:tcPr>
-          <w:p>
-            <w:pPr>
-              <w:jc w:val="left"/>
-            </w:pPr>
-            <w:r>
-              <w:t>《公路桥梁荷载试验规程》JTG/T J21-01-2015</w:t>
+              <w:t>振幅</w:t>
+            </w:r>
+          </w:p>
+        </w:tc>
+        <w:tc>
+          <w:tcPr>
+            <w:tcW w:type="dxa" w:w="17280"/>
+            <w:vAlign w:val="center"/>
+          </w:tcPr>
+          <w:p>
+            <w:pPr>
+              <w:jc w:val="left"/>
+            </w:pPr>
+            <w:r>
+              <w:t>《大跨径混凝土桥梁的试验方法》（1982）</w:t>
             </w:r>
           </w:p>
         </w:tc>
@@ -4414,7 +4414,7 @@
               <w:jc w:val="left"/>
             </w:pPr>
             <w:r>
-              <w:t>1.1.1.27</w:t>
+              <w:t>1.1.1.26</w:t>
             </w:r>
           </w:p>
         </w:tc>
@@ -4442,7 +4442,7 @@
               <w:jc w:val="left"/>
             </w:pPr>
             <w:r>
-              <w:t>《大跨径混凝土桥梁的试验方法》1982</w:t>
+              <w:t>《公路桥梁荷载试验规程》JTG/T J21-01-2015</w:t>
             </w:r>
           </w:p>
         </w:tc>
@@ -4569,7 +4569,7 @@
               <w:jc w:val="left"/>
             </w:pPr>
             <w:r>
-              <w:t>1.1.1.28</w:t>
+              <w:t>1.1.1.27</w:t>
             </w:r>
           </w:p>
         </w:tc>
@@ -4583,21 +4583,21 @@
               <w:jc w:val="left"/>
             </w:pPr>
             <w:r>
-              <w:t>空气温度</w:t>
-            </w:r>
-          </w:p>
-        </w:tc>
-        <w:tc>
-          <w:tcPr>
-            <w:tcW w:type="dxa" w:w="17280"/>
-            <w:vAlign w:val="center"/>
-          </w:tcPr>
-          <w:p>
-            <w:pPr>
-              <w:jc w:val="left"/>
-            </w:pPr>
-            <w:r>
-              <w:t>《工程测量规范》（GB50026-2007）、《公共场所卫生检验方法 第1部分：物理因素》（GB/T 18204.1-2013）、《公路桥梁结构安全监测系统技术规程》（JT/T 1037-2016）</w:t>
+              <w:t>温度</w:t>
+            </w:r>
+          </w:p>
+        </w:tc>
+        <w:tc>
+          <w:tcPr>
+            <w:tcW w:type="dxa" w:w="17280"/>
+            <w:vAlign w:val="center"/>
+          </w:tcPr>
+          <w:p>
+            <w:pPr>
+              <w:jc w:val="left"/>
+            </w:pPr>
+            <w:r>
+              <w:t>《大跨径混凝土桥梁的试验方法》1982</w:t>
             </w:r>
           </w:p>
         </w:tc>
@@ -4724,7 +4724,7 @@
               <w:jc w:val="left"/>
             </w:pPr>
             <w:r>
-              <w:t>1.1.1.29</w:t>
+              <w:t>1.1.1.28</w:t>
             </w:r>
           </w:p>
         </w:tc>
@@ -4738,21 +4738,21 @@
               <w:jc w:val="left"/>
             </w:pPr>
             <w:r>
-              <w:t>索力</w:t>
-            </w:r>
-          </w:p>
-        </w:tc>
-        <w:tc>
-          <w:tcPr>
-            <w:tcW w:type="dxa" w:w="17280"/>
-            <w:vAlign w:val="center"/>
-          </w:tcPr>
-          <w:p>
-            <w:pPr>
-              <w:jc w:val="left"/>
-            </w:pPr>
-            <w:r>
-              <w:t>《公路桥梁荷载试验规程》JTG/T J21-01-2015</w:t>
+              <w:t>空气温度</w:t>
+            </w:r>
+          </w:p>
+        </w:tc>
+        <w:tc>
+          <w:tcPr>
+            <w:tcW w:type="dxa" w:w="17280"/>
+            <w:vAlign w:val="center"/>
+          </w:tcPr>
+          <w:p>
+            <w:pPr>
+              <w:jc w:val="left"/>
+            </w:pPr>
+            <w:r>
+              <w:t>《工程测量规范》（GB50026-2007）、《公共场所卫生检验方法 第1部分：物理因素》（GB/T 18204.1-2013）、《公路桥梁结构安全监测系统技术规程》（JT/T 1037-2016）</w:t>
             </w:r>
           </w:p>
         </w:tc>
@@ -4879,7 +4879,7 @@
               <w:jc w:val="left"/>
             </w:pPr>
             <w:r>
-              <w:t>1.1.1.30</w:t>
+              <w:t>1.1.1.29</w:t>
             </w:r>
           </w:p>
         </w:tc>
@@ -4893,21 +4893,21 @@
               <w:jc w:val="left"/>
             </w:pPr>
             <w:r>
-              <w:t>线形</w:t>
-            </w:r>
-          </w:p>
-        </w:tc>
-        <w:tc>
-          <w:tcPr>
-            <w:tcW w:type="dxa" w:w="17280"/>
-            <w:vAlign w:val="center"/>
-          </w:tcPr>
-          <w:p>
-            <w:pPr>
-              <w:jc w:val="left"/>
-            </w:pPr>
-            <w:r>
-              <w:t>《公路桥梁承载能力检测评定规程》JTG/T J21-2011《公路桥梁荷载试验规程》JTG/T J21-01-2015《公路桥涵养护规范》JTG H11-2004《工程测量规范》GB 50026-2007</w:t>
+              <w:t>索力</w:t>
+            </w:r>
+          </w:p>
+        </w:tc>
+        <w:tc>
+          <w:tcPr>
+            <w:tcW w:type="dxa" w:w="17280"/>
+            <w:vAlign w:val="center"/>
+          </w:tcPr>
+          <w:p>
+            <w:pPr>
+              <w:jc w:val="left"/>
+            </w:pPr>
+            <w:r>
+              <w:t>《公路桥梁荷载试验规程》JTG/T J21-01-2015</w:t>
             </w:r>
           </w:p>
         </w:tc>
@@ -5034,7 +5034,7 @@
               <w:jc w:val="left"/>
             </w:pPr>
             <w:r>
-              <w:t>1.1.1.31</w:t>
+              <w:t>1.1.1.30</w:t>
             </w:r>
           </w:p>
         </w:tc>
@@ -5062,7 +5062,7 @@
               <w:jc w:val="left"/>
             </w:pPr>
             <w:r>
-              <w:t>《建筑变形测量规范》（JGJ8-2007）、《公路养护技术规范》（JTG H10-2009）、《城市桥梁检测技术标准》（DBJ/T 15-87-2011）、《全球定位系统(GPS)测量规范》（ GB/T 18314-2009）、《公路桥梁结构安全监测系统技术规程》（JT/T 1037-2016）</w:t>
+              <w:t>《公路桥梁承载能力检测评定规程》JTG/T J21-2011《公路桥梁荷载试验规程》JTG/T J21-01-2015《公路桥涵养护规范》JTG H11-2004《工程测量规范》GB 50026-2007</w:t>
             </w:r>
           </w:p>
         </w:tc>
@@ -5189,7 +5189,7 @@
               <w:jc w:val="left"/>
             </w:pPr>
             <w:r>
-              <w:t>1.1.1.32</w:t>
+              <w:t>1.1.1.31</w:t>
             </w:r>
           </w:p>
         </w:tc>
@@ -5203,21 +5203,21 @@
               <w:jc w:val="left"/>
             </w:pPr>
             <w:r>
-              <w:t>自振频率</w:t>
-            </w:r>
-          </w:p>
-        </w:tc>
-        <w:tc>
-          <w:tcPr>
-            <w:tcW w:type="dxa" w:w="17280"/>
-            <w:vAlign w:val="center"/>
-          </w:tcPr>
-          <w:p>
-            <w:pPr>
-              <w:jc w:val="left"/>
-            </w:pPr>
-            <w:r>
-              <w:t>《大跨径混凝土桥梁的试验方法》（1982）</w:t>
+              <w:t>线形</w:t>
+            </w:r>
+          </w:p>
+        </w:tc>
+        <w:tc>
+          <w:tcPr>
+            <w:tcW w:type="dxa" w:w="17280"/>
+            <w:vAlign w:val="center"/>
+          </w:tcPr>
+          <w:p>
+            <w:pPr>
+              <w:jc w:val="left"/>
+            </w:pPr>
+            <w:r>
+              <w:t>《建筑变形测量规范》（JGJ8-2007）、《公路养护技术规范》（JTG H10-2009）、《城市桥梁检测技术标准》（DBJ/T 15-87-2011）、《全球定位系统(GPS)测量规范》（ GB/T 18314-2009）、《公路桥梁结构安全监测系统技术规程》（JT/T 1037-2016）</w:t>
             </w:r>
           </w:p>
         </w:tc>
@@ -5344,7 +5344,7 @@
               <w:jc w:val="left"/>
             </w:pPr>
             <w:r>
-              <w:t>1.1.1.33</w:t>
+              <w:t>1.1.1.32</w:t>
             </w:r>
           </w:p>
         </w:tc>
@@ -5358,21 +5358,21 @@
               <w:jc w:val="left"/>
             </w:pPr>
             <w:r>
-              <w:t>裂缝</w:t>
-            </w:r>
-          </w:p>
-        </w:tc>
-        <w:tc>
-          <w:tcPr>
-            <w:tcW w:type="dxa" w:w="17280"/>
-            <w:vAlign w:val="center"/>
-          </w:tcPr>
-          <w:p>
-            <w:pPr>
-              <w:jc w:val="left"/>
-            </w:pPr>
-            <w:r>
-              <w:t>《大跨径混凝土桥梁的试验方法》（1982 试行）</w:t>
+              <w:t>自振频率</w:t>
+            </w:r>
+          </w:p>
+        </w:tc>
+        <w:tc>
+          <w:tcPr>
+            <w:tcW w:type="dxa" w:w="17280"/>
+            <w:vAlign w:val="center"/>
+          </w:tcPr>
+          <w:p>
+            <w:pPr>
+              <w:jc w:val="left"/>
+            </w:pPr>
+            <w:r>
+              <w:t>《大跨径混凝土桥梁的试验方法》（1982）</w:t>
             </w:r>
           </w:p>
         </w:tc>
@@ -5499,7 +5499,7 @@
               <w:jc w:val="left"/>
             </w:pPr>
             <w:r>
-              <w:t>1.1.1.34</w:t>
+              <w:t>1.1.1.33</w:t>
             </w:r>
           </w:p>
         </w:tc>
@@ -5513,21 +5513,21 @@
               <w:jc w:val="left"/>
             </w:pPr>
             <w:r>
-              <w:t>阻尼比</w:t>
-            </w:r>
-          </w:p>
-        </w:tc>
-        <w:tc>
-          <w:tcPr>
-            <w:tcW w:type="dxa" w:w="17280"/>
-            <w:vAlign w:val="center"/>
-          </w:tcPr>
-          <w:p>
-            <w:pPr>
-              <w:jc w:val="left"/>
-            </w:pPr>
-            <w:r>
-              <w:t>《公路桥梁荷载试验规程》JTG/T J21-01-2015 《公路桥梁承载能力检测评定规程》JTG/T J21-2011</w:t>
+              <w:t>裂缝</w:t>
+            </w:r>
+          </w:p>
+        </w:tc>
+        <w:tc>
+          <w:tcPr>
+            <w:tcW w:type="dxa" w:w="17280"/>
+            <w:vAlign w:val="center"/>
+          </w:tcPr>
+          <w:p>
+            <w:pPr>
+              <w:jc w:val="left"/>
+            </w:pPr>
+            <w:r>
+              <w:t>《大跨径混凝土桥梁的试验方法》（1982 试行）</w:t>
             </w:r>
           </w:p>
         </w:tc>
@@ -5654,7 +5654,7 @@
               <w:jc w:val="left"/>
             </w:pPr>
             <w:r>
-              <w:t>1.1.1.35</w:t>
+              <w:t>1.1.1.34</w:t>
             </w:r>
           </w:p>
         </w:tc>
@@ -5682,7 +5682,7 @@
               <w:jc w:val="left"/>
             </w:pPr>
             <w:r>
-              <w:t>《大跨径混凝土桥梁的试验方法》（1982）</w:t>
+              <w:t>《公路桥梁荷载试验规程》JTG/T J21-01-2015 《公路桥梁承载能力检测评定规程》JTG/T J21-2011</w:t>
             </w:r>
           </w:p>
         </w:tc>
@@ -5809,7 +5809,7 @@
               <w:jc w:val="left"/>
             </w:pPr>
             <w:r>
-              <w:t>1.1.1.36</w:t>
+              <w:t>1.1.1.35</w:t>
             </w:r>
           </w:p>
         </w:tc>
@@ -5823,21 +5823,21 @@
               <w:jc w:val="left"/>
             </w:pPr>
             <w:r>
-              <w:t>静态应变（应力）</w:t>
-            </w:r>
-          </w:p>
-        </w:tc>
-        <w:tc>
-          <w:tcPr>
-            <w:tcW w:type="dxa" w:w="17280"/>
-            <w:vAlign w:val="center"/>
-          </w:tcPr>
-          <w:p>
-            <w:pPr>
-              <w:jc w:val="left"/>
-            </w:pPr>
-            <w:r>
-              <w:t>《大跨径混凝土桥梁的试验方法》（1982 试行）</w:t>
+              <w:t>阻尼比</w:t>
+            </w:r>
+          </w:p>
+        </w:tc>
+        <w:tc>
+          <w:tcPr>
+            <w:tcW w:type="dxa" w:w="17280"/>
+            <w:vAlign w:val="center"/>
+          </w:tcPr>
+          <w:p>
+            <w:pPr>
+              <w:jc w:val="left"/>
+            </w:pPr>
+            <w:r>
+              <w:t>《大跨径混凝土桥梁的试验方法》（1982）</w:t>
             </w:r>
           </w:p>
         </w:tc>
@@ -5964,7 +5964,7 @@
               <w:jc w:val="left"/>
             </w:pPr>
             <w:r>
-              <w:t>1.1.1.37</w:t>
+              <w:t>1.1.1.36</w:t>
             </w:r>
           </w:p>
         </w:tc>
@@ -5978,21 +5978,21 @@
               <w:jc w:val="left"/>
             </w:pPr>
             <w:r>
-              <w:t>风速</w:t>
-            </w:r>
-          </w:p>
-        </w:tc>
-        <w:tc>
-          <w:tcPr>
-            <w:tcW w:type="dxa" w:w="17280"/>
-            <w:vAlign w:val="center"/>
-          </w:tcPr>
-          <w:p>
-            <w:pPr>
-              <w:jc w:val="left"/>
-            </w:pPr>
-            <w:r>
-              <w:t>《公路桥梁承载能力检测评定规程》（JTG/T J21-2011）</w:t>
+              <w:t>静态应变（应力）</w:t>
+            </w:r>
+          </w:p>
+        </w:tc>
+        <w:tc>
+          <w:tcPr>
+            <w:tcW w:type="dxa" w:w="17280"/>
+            <w:vAlign w:val="center"/>
+          </w:tcPr>
+          <w:p>
+            <w:pPr>
+              <w:jc w:val="left"/>
+            </w:pPr>
+            <w:r>
+              <w:t>《大跨径混凝土桥梁的试验方法》（1982 试行）</w:t>
             </w:r>
           </w:p>
         </w:tc>
@@ -6119,7 +6119,7 @@
               <w:jc w:val="left"/>
             </w:pPr>
             <w:r>
-              <w:t>1.1.1.38</w:t>
+              <w:t>1.1.1.37</w:t>
             </w:r>
           </w:p>
         </w:tc>
@@ -6147,7 +6147,7 @@
               <w:jc w:val="left"/>
             </w:pPr>
             <w:r>
-              <w:t>《大跨径混凝土桥梁的试验方法》（1982）</w:t>
+              <w:t>《公路桥梁承载能力检测评定规程》（JTG/T J21-2011）</w:t>
             </w:r>
           </w:p>
         </w:tc>
@@ -6246,21 +6246,21 @@
               <w:jc w:val="left"/>
             </w:pPr>
             <w:r>
-              <w:t>1.1.2</w:t>
-            </w:r>
-          </w:p>
-        </w:tc>
-        <w:tc>
-          <w:tcPr>
-            <w:tcW w:type="dxa" w:w="17280"/>
-            <w:vAlign w:val="center"/>
-          </w:tcPr>
-          <w:p>
-            <w:pPr>
-              <w:jc w:val="left"/>
-            </w:pPr>
-            <w:r>
-              <w:t>混凝土构件</w:t>
+              <w:t>1.1.1</w:t>
+            </w:r>
+          </w:p>
+        </w:tc>
+        <w:tc>
+          <w:tcPr>
+            <w:tcW w:type="dxa" w:w="17280"/>
+            <w:vAlign w:val="center"/>
+          </w:tcPr>
+          <w:p>
+            <w:pPr>
+              <w:jc w:val="left"/>
+            </w:pPr>
+            <w:r>
+              <w:t>桥梁结构及构件</w:t>
             </w:r>
           </w:p>
         </w:tc>
@@ -6274,7 +6274,7 @@
               <w:jc w:val="left"/>
             </w:pPr>
             <w:r>
-              <w:t>1.1.2.1</w:t>
+              <w:t>1.1.1.38</w:t>
             </w:r>
           </w:p>
         </w:tc>
@@ -6288,21 +6288,21 @@
               <w:jc w:val="left"/>
             </w:pPr>
             <w:r>
-              <w:t>内部缺陷</w:t>
-            </w:r>
-          </w:p>
-        </w:tc>
-        <w:tc>
-          <w:tcPr>
-            <w:tcW w:type="dxa" w:w="17280"/>
-            <w:vAlign w:val="center"/>
-          </w:tcPr>
-          <w:p>
-            <w:pPr>
-              <w:jc w:val="left"/>
-            </w:pPr>
-            <w:r>
-              <w:t>《超声法检测混凝土缺陷技术规程》CECS 21:2000</w:t>
+              <w:t>风速</w:t>
+            </w:r>
+          </w:p>
+        </w:tc>
+        <w:tc>
+          <w:tcPr>
+            <w:tcW w:type="dxa" w:w="17280"/>
+            <w:vAlign w:val="center"/>
+          </w:tcPr>
+          <w:p>
+            <w:pPr>
+              <w:jc w:val="left"/>
+            </w:pPr>
+            <w:r>
+              <w:t>《大跨径混凝土桥梁的试验方法》（1982）</w:t>
             </w:r>
           </w:p>
         </w:tc>
@@ -6429,7 +6429,7 @@
               <w:jc w:val="left"/>
             </w:pPr>
             <w:r>
-              <w:t>1.1.2.2</w:t>
+              <w:t>1.1.2.1</w:t>
             </w:r>
           </w:p>
         </w:tc>
@@ -6443,50 +6443,46 @@
               <w:jc w:val="left"/>
             </w:pPr>
             <w:r>
-              <w:t>氯离子含量</w:t>
-            </w:r>
-          </w:p>
-        </w:tc>
-        <w:tc>
-          <w:tcPr>
-            <w:tcW w:type="dxa" w:w="17280"/>
-            <w:vAlign w:val="center"/>
-          </w:tcPr>
-          <w:p>
-            <w:pPr>
-              <w:jc w:val="left"/>
-            </w:pPr>
-            <w:r>
-              <w:t>《建筑结构检测技术标准》GB/T 50344-2004</w:t>
-            </w:r>
-          </w:p>
-        </w:tc>
-        <w:tc>
-          <w:tcPr>
-            <w:tcW w:type="dxa" w:w="8640"/>
-            <w:vAlign w:val="center"/>
-          </w:tcPr>
-          <w:p>
-            <w:pPr>
-              <w:jc w:val="left"/>
-            </w:pPr>
-            <w:r>
-              <w:t>/</w:t>
-            </w:r>
-          </w:p>
-        </w:tc>
-        <w:tc>
-          <w:tcPr>
-            <w:tcW w:type="dxa" w:w="8640"/>
-            <w:vAlign w:val="center"/>
-          </w:tcPr>
-          <w:p>
-            <w:pPr>
-              <w:jc w:val="left"/>
-            </w:pPr>
-            <w:r>
-              <w:t>《建筑结构检测技术标准》GB/T 50344-2004标准变更为《建筑结构检测技术标准》GB/T 50344-2019</w:t>
-            </w:r>
+              <w:t>内部缺陷</w:t>
+            </w:r>
+          </w:p>
+        </w:tc>
+        <w:tc>
+          <w:tcPr>
+            <w:tcW w:type="dxa" w:w="17280"/>
+            <w:vAlign w:val="center"/>
+          </w:tcPr>
+          <w:p>
+            <w:pPr>
+              <w:jc w:val="left"/>
+            </w:pPr>
+            <w:r>
+              <w:t>《超声法检测混凝土缺陷技术规程》CECS 21:2000</w:t>
+            </w:r>
+          </w:p>
+        </w:tc>
+        <w:tc>
+          <w:tcPr>
+            <w:tcW w:type="dxa" w:w="8640"/>
+            <w:vAlign w:val="center"/>
+          </w:tcPr>
+          <w:p>
+            <w:pPr>
+              <w:jc w:val="left"/>
+            </w:pPr>
+            <w:r/>
+          </w:p>
+        </w:tc>
+        <w:tc>
+          <w:tcPr>
+            <w:tcW w:type="dxa" w:w="8640"/>
+            <w:vAlign w:val="center"/>
+          </w:tcPr>
+          <w:p>
+            <w:pPr>
+              <w:jc w:val="left"/>
+            </w:pPr>
+            <w:r/>
           </w:p>
         </w:tc>
       </w:tr>
@@ -6560,21 +6556,21 @@
               <w:jc w:val="left"/>
             </w:pPr>
             <w:r>
-              <w:t>1.1.2</w:t>
-            </w:r>
-          </w:p>
-        </w:tc>
-        <w:tc>
-          <w:tcPr>
-            <w:tcW w:type="dxa" w:w="17280"/>
-            <w:vAlign w:val="center"/>
-          </w:tcPr>
-          <w:p>
-            <w:pPr>
-              <w:jc w:val="left"/>
-            </w:pPr>
-            <w:r>
-              <w:t>混凝土构件</w:t>
+              <w:t>1.1.1</w:t>
+            </w:r>
+          </w:p>
+        </w:tc>
+        <w:tc>
+          <w:tcPr>
+            <w:tcW w:type="dxa" w:w="17280"/>
+            <w:vAlign w:val="center"/>
+          </w:tcPr>
+          <w:p>
+            <w:pPr>
+              <w:jc w:val="left"/>
+            </w:pPr>
+            <w:r>
+              <w:t>桥梁结构及构件</w:t>
             </w:r>
           </w:p>
         </w:tc>
@@ -6588,7 +6584,7 @@
               <w:jc w:val="left"/>
             </w:pPr>
             <w:r>
-              <w:t>1.1.2.3</w:t>
+              <w:t>1.1.1.1</w:t>
             </w:r>
           </w:p>
         </w:tc>
@@ -6602,50 +6598,46 @@
               <w:jc w:val="left"/>
             </w:pPr>
             <w:r>
-              <w:t>混凝土电阻率</w:t>
-            </w:r>
-          </w:p>
-        </w:tc>
-        <w:tc>
-          <w:tcPr>
-            <w:tcW w:type="dxa" w:w="17280"/>
-            <w:vAlign w:val="center"/>
-          </w:tcPr>
-          <w:p>
-            <w:pPr>
-              <w:jc w:val="left"/>
-            </w:pPr>
-            <w:r>
-              <w:t>《建筑结构检测技术标准》GB/T 50344-2004</w:t>
-            </w:r>
-          </w:p>
-        </w:tc>
-        <w:tc>
-          <w:tcPr>
-            <w:tcW w:type="dxa" w:w="8640"/>
-            <w:vAlign w:val="center"/>
-          </w:tcPr>
-          <w:p>
-            <w:pPr>
-              <w:jc w:val="left"/>
-            </w:pPr>
-            <w:r>
-              <w:t>/</w:t>
-            </w:r>
-          </w:p>
-        </w:tc>
-        <w:tc>
-          <w:tcPr>
-            <w:tcW w:type="dxa" w:w="8640"/>
-            <w:vAlign w:val="center"/>
-          </w:tcPr>
-          <w:p>
-            <w:pPr>
-              <w:jc w:val="left"/>
-            </w:pPr>
-            <w:r>
-              <w:t>《建筑结构检测技术标准》GB/T 50344-2004标准变更为《建筑结构检测技术标准》GB/T 50344-2019</w:t>
-            </w:r>
+              <w:t>位移</w:t>
+            </w:r>
+          </w:p>
+        </w:tc>
+        <w:tc>
+          <w:tcPr>
+            <w:tcW w:type="dxa" w:w="17280"/>
+            <w:vAlign w:val="center"/>
+          </w:tcPr>
+          <w:p>
+            <w:pPr>
+              <w:jc w:val="left"/>
+            </w:pPr>
+            <w:r>
+              <w:t>《大跨径混凝土桥梁的试验方法》1982</w:t>
+            </w:r>
+          </w:p>
+        </w:tc>
+        <w:tc>
+          <w:tcPr>
+            <w:tcW w:type="dxa" w:w="8640"/>
+            <w:vAlign w:val="center"/>
+          </w:tcPr>
+          <w:p>
+            <w:pPr>
+              <w:jc w:val="left"/>
+            </w:pPr>
+            <w:r/>
+          </w:p>
+        </w:tc>
+        <w:tc>
+          <w:tcPr>
+            <w:tcW w:type="dxa" w:w="8640"/>
+            <w:vAlign w:val="center"/>
+          </w:tcPr>
+          <w:p>
+            <w:pPr>
+              <w:jc w:val="left"/>
+            </w:pPr>
+            <w:r/>
           </w:p>
         </w:tc>
       </w:tr>
@@ -6719,21 +6711,21 @@
               <w:jc w:val="left"/>
             </w:pPr>
             <w:r>
-              <w:t>1.1.2</w:t>
-            </w:r>
-          </w:p>
-        </w:tc>
-        <w:tc>
-          <w:tcPr>
-            <w:tcW w:type="dxa" w:w="17280"/>
-            <w:vAlign w:val="center"/>
-          </w:tcPr>
-          <w:p>
-            <w:pPr>
-              <w:jc w:val="left"/>
-            </w:pPr>
-            <w:r>
-              <w:t>混凝土构件</w:t>
+              <w:t>1.1.1</w:t>
+            </w:r>
+          </w:p>
+        </w:tc>
+        <w:tc>
+          <w:tcPr>
+            <w:tcW w:type="dxa" w:w="17280"/>
+            <w:vAlign w:val="center"/>
+          </w:tcPr>
+          <w:p>
+            <w:pPr>
+              <w:jc w:val="left"/>
+            </w:pPr>
+            <w:r>
+              <w:t>桥梁结构及构件</w:t>
             </w:r>
           </w:p>
         </w:tc>
@@ -6747,7 +6739,7 @@
               <w:jc w:val="left"/>
             </w:pPr>
             <w:r>
-              <w:t>1.1.2.4</w:t>
+              <w:t>1.1.1.2</w:t>
             </w:r>
           </w:p>
         </w:tc>
@@ -6761,21 +6753,21 @@
               <w:jc w:val="left"/>
             </w:pPr>
             <w:r>
-              <w:t>表观缺陷</w:t>
-            </w:r>
-          </w:p>
-        </w:tc>
-        <w:tc>
-          <w:tcPr>
-            <w:tcW w:type="dxa" w:w="17280"/>
-            <w:vAlign w:val="center"/>
-          </w:tcPr>
-          <w:p>
-            <w:pPr>
-              <w:jc w:val="left"/>
-            </w:pPr>
-            <w:r>
-              <w:t>《公路桥涵养护规范》（JTG H11-2004）</w:t>
+              <w:t>位移</w:t>
+            </w:r>
+          </w:p>
+        </w:tc>
+        <w:tc>
+          <w:tcPr>
+            <w:tcW w:type="dxa" w:w="17280"/>
+            <w:vAlign w:val="center"/>
+          </w:tcPr>
+          <w:p>
+            <w:pPr>
+              <w:jc w:val="left"/>
+            </w:pPr>
+            <w:r>
+              <w:t>《混凝土结构试验方法标准》GB/T 50152-2012《公路桥梁荷载试验规程》JTG/T J21-01-2015《公路桥梁承载能力检测评定规程》JTG/T J21-2011《公路桥涵养护规范》JTG H11—2004《工程测量规范》GB 50026-2007《建筑变形测量规范》JGJ 8-2016</w:t>
             </w:r>
           </w:p>
         </w:tc>
@@ -6874,21 +6866,21 @@
               <w:jc w:val="left"/>
             </w:pPr>
             <w:r>
-              <w:t>1.1.2</w:t>
-            </w:r>
-          </w:p>
-        </w:tc>
-        <w:tc>
-          <w:tcPr>
-            <w:tcW w:type="dxa" w:w="17280"/>
-            <w:vAlign w:val="center"/>
-          </w:tcPr>
-          <w:p>
-            <w:pPr>
-              <w:jc w:val="left"/>
-            </w:pPr>
-            <w:r>
-              <w:t>混凝土构件</w:t>
+              <w:t>1.1.1</w:t>
+            </w:r>
+          </w:p>
+        </w:tc>
+        <w:tc>
+          <w:tcPr>
+            <w:tcW w:type="dxa" w:w="17280"/>
+            <w:vAlign w:val="center"/>
+          </w:tcPr>
+          <w:p>
+            <w:pPr>
+              <w:jc w:val="left"/>
+            </w:pPr>
+            <w:r>
+              <w:t>桥梁结构及构件</w:t>
             </w:r>
           </w:p>
         </w:tc>
@@ -6902,7 +6894,7 @@
               <w:jc w:val="left"/>
             </w:pPr>
             <w:r>
-              <w:t>1.1.2.5</w:t>
+              <w:t>1.1.1.3</w:t>
             </w:r>
           </w:p>
         </w:tc>
@@ -6916,50 +6908,46 @@
               <w:jc w:val="left"/>
             </w:pPr>
             <w:r>
-              <w:t>表观缺陷</w:t>
-            </w:r>
-          </w:p>
-        </w:tc>
-        <w:tc>
-          <w:tcPr>
-            <w:tcW w:type="dxa" w:w="17280"/>
-            <w:vAlign w:val="center"/>
-          </w:tcPr>
-          <w:p>
-            <w:pPr>
-              <w:jc w:val="left"/>
-            </w:pPr>
-            <w:r>
-              <w:t>《建筑结构检测技术标准》GB/T 50344-2004</w:t>
-            </w:r>
-          </w:p>
-        </w:tc>
-        <w:tc>
-          <w:tcPr>
-            <w:tcW w:type="dxa" w:w="8640"/>
-            <w:vAlign w:val="center"/>
-          </w:tcPr>
-          <w:p>
-            <w:pPr>
-              <w:jc w:val="left"/>
-            </w:pPr>
-            <w:r>
-              <w:t>/</w:t>
-            </w:r>
-          </w:p>
-        </w:tc>
-        <w:tc>
-          <w:tcPr>
-            <w:tcW w:type="dxa" w:w="8640"/>
-            <w:vAlign w:val="center"/>
-          </w:tcPr>
-          <w:p>
-            <w:pPr>
-              <w:jc w:val="left"/>
-            </w:pPr>
-            <w:r>
-              <w:t>《建筑结构检测技术标准》GB/T 50344-2004标准变更为《建筑结构检测技术标准》GB/T 50344-2019</w:t>
-            </w:r>
+              <w:t>冲击系数</w:t>
+            </w:r>
+          </w:p>
+        </w:tc>
+        <w:tc>
+          <w:tcPr>
+            <w:tcW w:type="dxa" w:w="17280"/>
+            <w:vAlign w:val="center"/>
+          </w:tcPr>
+          <w:p>
+            <w:pPr>
+              <w:jc w:val="left"/>
+            </w:pPr>
+            <w:r>
+              <w:t>《公路桥梁荷载试验规程》JTG/T J21-01-2015 《公路桥梁承载能力检测评定规程》JTG/T J21-2011</w:t>
+            </w:r>
+          </w:p>
+        </w:tc>
+        <w:tc>
+          <w:tcPr>
+            <w:tcW w:type="dxa" w:w="8640"/>
+            <w:vAlign w:val="center"/>
+          </w:tcPr>
+          <w:p>
+            <w:pPr>
+              <w:jc w:val="left"/>
+            </w:pPr>
+            <w:r/>
+          </w:p>
+        </w:tc>
+        <w:tc>
+          <w:tcPr>
+            <w:tcW w:type="dxa" w:w="8640"/>
+            <w:vAlign w:val="center"/>
+          </w:tcPr>
+          <w:p>
+            <w:pPr>
+              <w:jc w:val="left"/>
+            </w:pPr>
+            <w:r/>
           </w:p>
         </w:tc>
       </w:tr>
@@ -7033,21 +7021,21 @@
               <w:jc w:val="left"/>
             </w:pPr>
             <w:r>
-              <w:t>1.1.2</w:t>
-            </w:r>
-          </w:p>
-        </w:tc>
-        <w:tc>
-          <w:tcPr>
-            <w:tcW w:type="dxa" w:w="17280"/>
-            <w:vAlign w:val="center"/>
-          </w:tcPr>
-          <w:p>
-            <w:pPr>
-              <w:jc w:val="left"/>
-            </w:pPr>
-            <w:r>
-              <w:t>混凝土构件</w:t>
+              <w:t>1.1.1</w:t>
+            </w:r>
+          </w:p>
+        </w:tc>
+        <w:tc>
+          <w:tcPr>
+            <w:tcW w:type="dxa" w:w="17280"/>
+            <w:vAlign w:val="center"/>
+          </w:tcPr>
+          <w:p>
+            <w:pPr>
+              <w:jc w:val="left"/>
+            </w:pPr>
+            <w:r>
+              <w:t>桥梁结构及构件</w:t>
             </w:r>
           </w:p>
         </w:tc>
@@ -7061,7 +7049,7 @@
               <w:jc w:val="left"/>
             </w:pPr>
             <w:r>
-              <w:t>1.1.2.6</w:t>
+              <w:t>1.1.1.4</w:t>
             </w:r>
           </w:p>
         </w:tc>
@@ -7075,50 +7063,46 @@
               <w:jc w:val="left"/>
             </w:pPr>
             <w:r>
-              <w:t>钢筋锈蚀电位</w:t>
-            </w:r>
-          </w:p>
-        </w:tc>
-        <w:tc>
-          <w:tcPr>
-            <w:tcW w:type="dxa" w:w="17280"/>
-            <w:vAlign w:val="center"/>
-          </w:tcPr>
-          <w:p>
-            <w:pPr>
-              <w:jc w:val="left"/>
-            </w:pPr>
-            <w:r>
-              <w:t>《建筑结构检测技术标准》GB/T 50344-2004</w:t>
-            </w:r>
-          </w:p>
-        </w:tc>
-        <w:tc>
-          <w:tcPr>
-            <w:tcW w:type="dxa" w:w="8640"/>
-            <w:vAlign w:val="center"/>
-          </w:tcPr>
-          <w:p>
-            <w:pPr>
-              <w:jc w:val="left"/>
-            </w:pPr>
-            <w:r>
-              <w:t>/</w:t>
-            </w:r>
-          </w:p>
-        </w:tc>
-        <w:tc>
-          <w:tcPr>
-            <w:tcW w:type="dxa" w:w="8640"/>
-            <w:vAlign w:val="center"/>
-          </w:tcPr>
-          <w:p>
-            <w:pPr>
-              <w:jc w:val="left"/>
-            </w:pPr>
-            <w:r>
-              <w:t>《建筑结构检测技术标准》GB/T 50344-2004标准变更为《建筑结构检测技术标准》GB/T 50344-2019</w:t>
-            </w:r>
+              <w:t>冲击系数</w:t>
+            </w:r>
+          </w:p>
+        </w:tc>
+        <w:tc>
+          <w:tcPr>
+            <w:tcW w:type="dxa" w:w="17280"/>
+            <w:vAlign w:val="center"/>
+          </w:tcPr>
+          <w:p>
+            <w:pPr>
+              <w:jc w:val="left"/>
+            </w:pPr>
+            <w:r>
+              <w:t>《大跨径混凝土桥梁的试验方法》（1982）</w:t>
+            </w:r>
+          </w:p>
+        </w:tc>
+        <w:tc>
+          <w:tcPr>
+            <w:tcW w:type="dxa" w:w="8640"/>
+            <w:vAlign w:val="center"/>
+          </w:tcPr>
+          <w:p>
+            <w:pPr>
+              <w:jc w:val="left"/>
+            </w:pPr>
+            <w:r/>
+          </w:p>
+        </w:tc>
+        <w:tc>
+          <w:tcPr>
+            <w:tcW w:type="dxa" w:w="8640"/>
+            <w:vAlign w:val="center"/>
+          </w:tcPr>
+          <w:p>
+            <w:pPr>
+              <w:jc w:val="left"/>
+            </w:pPr>
+            <w:r/>
           </w:p>
         </w:tc>
       </w:tr>
@@ -7192,21 +7176,21 @@
               <w:jc w:val="left"/>
             </w:pPr>
             <w:r>
-              <w:t>1.1.2</w:t>
-            </w:r>
-          </w:p>
-        </w:tc>
-        <w:tc>
-          <w:tcPr>
-            <w:tcW w:type="dxa" w:w="17280"/>
-            <w:vAlign w:val="center"/>
-          </w:tcPr>
-          <w:p>
-            <w:pPr>
-              <w:jc w:val="left"/>
-            </w:pPr>
-            <w:r>
-              <w:t>混凝土构件</w:t>
+              <w:t>1.1.1</w:t>
+            </w:r>
+          </w:p>
+        </w:tc>
+        <w:tc>
+          <w:tcPr>
+            <w:tcW w:type="dxa" w:w="17280"/>
+            <w:vAlign w:val="center"/>
+          </w:tcPr>
+          <w:p>
+            <w:pPr>
+              <w:jc w:val="left"/>
+            </w:pPr>
+            <w:r>
+              <w:t>桥梁结构及构件</w:t>
             </w:r>
           </w:p>
         </w:tc>
@@ -7220,7 +7204,7 @@
               <w:jc w:val="left"/>
             </w:pPr>
             <w:r>
-              <w:t>1.1.2.7</w:t>
+              <w:t>1.1.1.5</w:t>
             </w:r>
           </w:p>
         </w:tc>
@@ -7234,50 +7218,46 @@
               <w:jc w:val="left"/>
             </w:pPr>
             <w:r>
-              <w:t>钢筋锈蚀电位</w:t>
-            </w:r>
-          </w:p>
-        </w:tc>
-        <w:tc>
-          <w:tcPr>
-            <w:tcW w:type="dxa" w:w="17280"/>
-            <w:vAlign w:val="center"/>
-          </w:tcPr>
-          <w:p>
-            <w:pPr>
-              <w:jc w:val="left"/>
-            </w:pPr>
-            <w:r>
-              <w:t>《混凝土中钢筋检测技术规程》JGJ/T 152-2008</w:t>
-            </w:r>
-          </w:p>
-        </w:tc>
-        <w:tc>
-          <w:tcPr>
-            <w:tcW w:type="dxa" w:w="8640"/>
-            <w:vAlign w:val="center"/>
-          </w:tcPr>
-          <w:p>
-            <w:pPr>
-              <w:jc w:val="left"/>
-            </w:pPr>
-            <w:r>
-              <w:t>/</w:t>
-            </w:r>
-          </w:p>
-        </w:tc>
-        <w:tc>
-          <w:tcPr>
-            <w:tcW w:type="dxa" w:w="8640"/>
-            <w:vAlign w:val="center"/>
-          </w:tcPr>
-          <w:p>
-            <w:pPr>
-              <w:jc w:val="left"/>
-            </w:pPr>
-            <w:r>
-              <w:t>《混凝土中钢筋检测技术规程》JGJ/T 152-2008标准变更为《混凝土中钢筋检测技术规程》JGJ∕T152—2019</w:t>
-            </w:r>
+              <w:t>几何尺寸</w:t>
+            </w:r>
+          </w:p>
+        </w:tc>
+        <w:tc>
+          <w:tcPr>
+            <w:tcW w:type="dxa" w:w="17280"/>
+            <w:vAlign w:val="center"/>
+          </w:tcPr>
+          <w:p>
+            <w:pPr>
+              <w:jc w:val="left"/>
+            </w:pPr>
+            <w:r>
+              <w:t>《公路工程质量检验评定标准 第一册 土建工程》JTG F80/1-2017</w:t>
+            </w:r>
+          </w:p>
+        </w:tc>
+        <w:tc>
+          <w:tcPr>
+            <w:tcW w:type="dxa" w:w="8640"/>
+            <w:vAlign w:val="center"/>
+          </w:tcPr>
+          <w:p>
+            <w:pPr>
+              <w:jc w:val="left"/>
+            </w:pPr>
+            <w:r/>
+          </w:p>
+        </w:tc>
+        <w:tc>
+          <w:tcPr>
+            <w:tcW w:type="dxa" w:w="8640"/>
+            <w:vAlign w:val="center"/>
+          </w:tcPr>
+          <w:p>
+            <w:pPr>
+              <w:jc w:val="left"/>
+            </w:pPr>
+            <w:r/>
           </w:p>
         </w:tc>
       </w:tr>
@@ -7351,21 +7331,21 @@
               <w:jc w:val="left"/>
             </w:pPr>
             <w:r>
-              <w:t>1.1.2</w:t>
-            </w:r>
-          </w:p>
-        </w:tc>
-        <w:tc>
-          <w:tcPr>
-            <w:tcW w:type="dxa" w:w="17280"/>
-            <w:vAlign w:val="center"/>
-          </w:tcPr>
-          <w:p>
-            <w:pPr>
-              <w:jc w:val="left"/>
-            </w:pPr>
-            <w:r>
-              <w:t>混凝土构件</w:t>
+              <w:t>1.1.1</w:t>
+            </w:r>
+          </w:p>
+        </w:tc>
+        <w:tc>
+          <w:tcPr>
+            <w:tcW w:type="dxa" w:w="17280"/>
+            <w:vAlign w:val="center"/>
+          </w:tcPr>
+          <w:p>
+            <w:pPr>
+              <w:jc w:val="left"/>
+            </w:pPr>
+            <w:r>
+              <w:t>桥梁结构及构件</w:t>
             </w:r>
           </w:p>
         </w:tc>
@@ -7379,7 +7359,7 @@
               <w:jc w:val="left"/>
             </w:pPr>
             <w:r>
-              <w:t>1.1.2.8</w:t>
+              <w:t>1.1.1.6</w:t>
             </w:r>
           </w:p>
         </w:tc>
@@ -7393,21 +7373,21 @@
               <w:jc w:val="left"/>
             </w:pPr>
             <w:r>
-              <w:t>锚固件抗剪承载力</w:t>
-            </w:r>
-          </w:p>
-        </w:tc>
-        <w:tc>
-          <w:tcPr>
-            <w:tcW w:type="dxa" w:w="17280"/>
-            <w:vAlign w:val="center"/>
-          </w:tcPr>
-          <w:p>
-            <w:pPr>
-              <w:jc w:val="left"/>
-            </w:pPr>
-            <w:r>
-              <w:t>《混凝土后锚固件抗拔和抗剪性能检测技术规程》DBJ/T 15-35-2004</w:t>
+              <w:t>几何形态参数</w:t>
+            </w:r>
+          </w:p>
+        </w:tc>
+        <w:tc>
+          <w:tcPr>
+            <w:tcW w:type="dxa" w:w="17280"/>
+            <w:vAlign w:val="center"/>
+          </w:tcPr>
+          <w:p>
+            <w:pPr>
+              <w:jc w:val="left"/>
+            </w:pPr>
+            <w:r>
+              <w:t>《公路桥梁承载能力检测评定规程》JTG/T J21-2011《工程测量规范》GB 50026-2007</w:t>
             </w:r>
           </w:p>
         </w:tc>
@@ -7506,21 +7486,21 @@
               <w:jc w:val="left"/>
             </w:pPr>
             <w:r>
-              <w:t>1.1.3</w:t>
-            </w:r>
-          </w:p>
-        </w:tc>
-        <w:tc>
-          <w:tcPr>
-            <w:tcW w:type="dxa" w:w="17280"/>
-            <w:vAlign w:val="center"/>
-          </w:tcPr>
-          <w:p>
-            <w:pPr>
-              <w:jc w:val="left"/>
-            </w:pPr>
-            <w:r>
-              <w:t>钢构件</w:t>
+              <w:t>1.1.1</w:t>
+            </w:r>
+          </w:p>
+        </w:tc>
+        <w:tc>
+          <w:tcPr>
+            <w:tcW w:type="dxa" w:w="17280"/>
+            <w:vAlign w:val="center"/>
+          </w:tcPr>
+          <w:p>
+            <w:pPr>
+              <w:jc w:val="left"/>
+            </w:pPr>
+            <w:r>
+              <w:t>桥梁结构及构件</w:t>
             </w:r>
           </w:p>
         </w:tc>
@@ -7534,7 +7514,7 @@
               <w:jc w:val="left"/>
             </w:pPr>
             <w:r>
-              <w:t>1.1.3.1</w:t>
+              <w:t>1.1.1.7</w:t>
             </w:r>
           </w:p>
         </w:tc>
@@ -7548,21 +7528,21 @@
               <w:jc w:val="left"/>
             </w:pPr>
             <w:r>
-              <w:t>钢结构焊缝缺陷</w:t>
-            </w:r>
-          </w:p>
-        </w:tc>
-        <w:tc>
-          <w:tcPr>
-            <w:tcW w:type="dxa" w:w="17280"/>
-            <w:vAlign w:val="center"/>
-          </w:tcPr>
-          <w:p>
-            <w:pPr>
-              <w:jc w:val="left"/>
-            </w:pPr>
-            <w:r>
-              <w:t>《钢结构工程施工质量验收规范》GB 50205-2001</w:t>
+              <w:t>加速度</w:t>
+            </w:r>
+          </w:p>
+        </w:tc>
+        <w:tc>
+          <w:tcPr>
+            <w:tcW w:type="dxa" w:w="17280"/>
+            <w:vAlign w:val="center"/>
+          </w:tcPr>
+          <w:p>
+            <w:pPr>
+              <w:jc w:val="left"/>
+            </w:pPr>
+            <w:r>
+              <w:t>《公路桥梁荷载试验规程》JTG/T J21-01-2015 《公路桥梁承载能力检测评定规程》JTG/T J21-2011</w:t>
             </w:r>
           </w:p>
         </w:tc>
@@ -7633,49 +7613,49 @@
               <w:jc w:val="left"/>
             </w:pPr>
             <w:r>
-              <w:t>1.2</w:t>
-            </w:r>
-          </w:p>
-        </w:tc>
-        <w:tc>
-          <w:tcPr>
-            <w:tcW w:type="dxa" w:w="17280"/>
-            <w:vAlign w:val="center"/>
-          </w:tcPr>
-          <w:p>
-            <w:pPr>
-              <w:jc w:val="left"/>
-            </w:pPr>
-            <w:r>
-              <w:t>公路交通-营运公路技术状况</w:t>
-            </w:r>
-          </w:p>
-        </w:tc>
-        <w:tc>
-          <w:tcPr>
-            <w:tcW w:type="dxa" w:w="8640"/>
-            <w:vAlign w:val="center"/>
-          </w:tcPr>
-          <w:p>
-            <w:pPr>
-              <w:jc w:val="left"/>
-            </w:pPr>
-            <w:r>
-              <w:t>1.2.1</w:t>
-            </w:r>
-          </w:p>
-        </w:tc>
-        <w:tc>
-          <w:tcPr>
-            <w:tcW w:type="dxa" w:w="17280"/>
-            <w:vAlign w:val="center"/>
-          </w:tcPr>
-          <w:p>
-            <w:pPr>
-              <w:jc w:val="left"/>
-            </w:pPr>
-            <w:r>
-              <w:t>桥涵 技术状况</w:t>
+              <w:t>1.1</w:t>
+            </w:r>
+          </w:p>
+        </w:tc>
+        <w:tc>
+          <w:tcPr>
+            <w:tcW w:type="dxa" w:w="17280"/>
+            <w:vAlign w:val="center"/>
+          </w:tcPr>
+          <w:p>
+            <w:pPr>
+              <w:jc w:val="left"/>
+            </w:pPr>
+            <w:r>
+              <w:t>公路交通-桥梁工程</w:t>
+            </w:r>
+          </w:p>
+        </w:tc>
+        <w:tc>
+          <w:tcPr>
+            <w:tcW w:type="dxa" w:w="8640"/>
+            <w:vAlign w:val="center"/>
+          </w:tcPr>
+          <w:p>
+            <w:pPr>
+              <w:jc w:val="left"/>
+            </w:pPr>
+            <w:r>
+              <w:t>1.1.1</w:t>
+            </w:r>
+          </w:p>
+        </w:tc>
+        <w:tc>
+          <w:tcPr>
+            <w:tcW w:type="dxa" w:w="17280"/>
+            <w:vAlign w:val="center"/>
+          </w:tcPr>
+          <w:p>
+            <w:pPr>
+              <w:jc w:val="left"/>
+            </w:pPr>
+            <w:r>
+              <w:t>桥梁结构及构件</w:t>
             </w:r>
           </w:p>
         </w:tc>
@@ -7689,7 +7669,7 @@
               <w:jc w:val="left"/>
             </w:pPr>
             <w:r>
-              <w:t>1.2.1.1</w:t>
+              <w:t>1.1.1.8</w:t>
             </w:r>
           </w:p>
         </w:tc>
@@ -7703,21 +7683,21 @@
               <w:jc w:val="left"/>
             </w:pPr>
             <w:r>
-              <w:t>桥涵技术状况（定期检查）</w:t>
-            </w:r>
-          </w:p>
-        </w:tc>
-        <w:tc>
-          <w:tcPr>
-            <w:tcW w:type="dxa" w:w="17280"/>
-            <w:vAlign w:val="center"/>
-          </w:tcPr>
-          <w:p>
-            <w:pPr>
-              <w:jc w:val="left"/>
-            </w:pPr>
-            <w:r>
-              <w:t>《城市桥梁养护技术标准》 CJJ  99-2017</w:t>
+              <w:t>加速度</w:t>
+            </w:r>
+          </w:p>
+        </w:tc>
+        <w:tc>
+          <w:tcPr>
+            <w:tcW w:type="dxa" w:w="17280"/>
+            <w:vAlign w:val="center"/>
+          </w:tcPr>
+          <w:p>
+            <w:pPr>
+              <w:jc w:val="left"/>
+            </w:pPr>
+            <w:r>
+              <w:t>《大跨径混凝土桥梁的试验方法》（1982）</w:t>
             </w:r>
           </w:p>
         </w:tc>
@@ -7788,49 +7768,49 @@
               <w:jc w:val="left"/>
             </w:pPr>
             <w:r>
-              <w:t>1.3</w:t>
-            </w:r>
-          </w:p>
-        </w:tc>
-        <w:tc>
-          <w:tcPr>
-            <w:tcW w:type="dxa" w:w="17280"/>
-            <w:vAlign w:val="center"/>
-          </w:tcPr>
-          <w:p>
-            <w:pPr>
-              <w:jc w:val="left"/>
-            </w:pPr>
-            <w:r>
-              <w:t>公路交通-附属工程</w:t>
-            </w:r>
-          </w:p>
-        </w:tc>
-        <w:tc>
-          <w:tcPr>
-            <w:tcW w:type="dxa" w:w="8640"/>
-            <w:vAlign w:val="center"/>
-          </w:tcPr>
-          <w:p>
-            <w:pPr>
-              <w:jc w:val="left"/>
-            </w:pPr>
-            <w:r>
-              <w:t>1.3.1</w:t>
-            </w:r>
-          </w:p>
-        </w:tc>
-        <w:tc>
-          <w:tcPr>
-            <w:tcW w:type="dxa" w:w="17280"/>
-            <w:vAlign w:val="center"/>
-          </w:tcPr>
-          <w:p>
-            <w:pPr>
-              <w:jc w:val="left"/>
-            </w:pPr>
-            <w:r>
-              <w:t>混凝土构件</w:t>
+              <w:t>1.1</w:t>
+            </w:r>
+          </w:p>
+        </w:tc>
+        <w:tc>
+          <w:tcPr>
+            <w:tcW w:type="dxa" w:w="17280"/>
+            <w:vAlign w:val="center"/>
+          </w:tcPr>
+          <w:p>
+            <w:pPr>
+              <w:jc w:val="left"/>
+            </w:pPr>
+            <w:r>
+              <w:t>公路交通-桥梁工程</w:t>
+            </w:r>
+          </w:p>
+        </w:tc>
+        <w:tc>
+          <w:tcPr>
+            <w:tcW w:type="dxa" w:w="8640"/>
+            <w:vAlign w:val="center"/>
+          </w:tcPr>
+          <w:p>
+            <w:pPr>
+              <w:jc w:val="left"/>
+            </w:pPr>
+            <w:r>
+              <w:t>1.1.1</w:t>
+            </w:r>
+          </w:p>
+        </w:tc>
+        <w:tc>
+          <w:tcPr>
+            <w:tcW w:type="dxa" w:w="17280"/>
+            <w:vAlign w:val="center"/>
+          </w:tcPr>
+          <w:p>
+            <w:pPr>
+              <w:jc w:val="left"/>
+            </w:pPr>
+            <w:r>
+              <w:t>桥梁结构及构件</w:t>
             </w:r>
           </w:p>
         </w:tc>
@@ -7844,7 +7824,7 @@
               <w:jc w:val="left"/>
             </w:pPr>
             <w:r>
-              <w:t>1.3.1.1</w:t>
+              <w:t>1.1.1.9</w:t>
             </w:r>
           </w:p>
         </w:tc>
@@ -7858,21 +7838,21 @@
               <w:jc w:val="left"/>
             </w:pPr>
             <w:r>
-              <w:t>内部缺陷</w:t>
-            </w:r>
-          </w:p>
-        </w:tc>
-        <w:tc>
-          <w:tcPr>
-            <w:tcW w:type="dxa" w:w="17280"/>
-            <w:vAlign w:val="center"/>
-          </w:tcPr>
-          <w:p>
-            <w:pPr>
-              <w:jc w:val="left"/>
-            </w:pPr>
-            <w:r>
-              <w:t>《超声法检测混凝土缺陷技术规程》CECS 21:2000</w:t>
+              <w:t>动位移</w:t>
+            </w:r>
+          </w:p>
+        </w:tc>
+        <w:tc>
+          <w:tcPr>
+            <w:tcW w:type="dxa" w:w="17280"/>
+            <w:vAlign w:val="center"/>
+          </w:tcPr>
+          <w:p>
+            <w:pPr>
+              <w:jc w:val="left"/>
+            </w:pPr>
+            <w:r>
+              <w:t>《大跨径混凝土桥梁的试验方法》（1982）</w:t>
             </w:r>
           </w:p>
         </w:tc>
@@ -7943,49 +7923,49 @@
               <w:jc w:val="left"/>
             </w:pPr>
             <w:r>
-              <w:t>1.3</w:t>
-            </w:r>
-          </w:p>
-        </w:tc>
-        <w:tc>
-          <w:tcPr>
-            <w:tcW w:type="dxa" w:w="17280"/>
-            <w:vAlign w:val="center"/>
-          </w:tcPr>
-          <w:p>
-            <w:pPr>
-              <w:jc w:val="left"/>
-            </w:pPr>
-            <w:r>
-              <w:t>公路交通-附属工程</w:t>
-            </w:r>
-          </w:p>
-        </w:tc>
-        <w:tc>
-          <w:tcPr>
-            <w:tcW w:type="dxa" w:w="8640"/>
-            <w:vAlign w:val="center"/>
-          </w:tcPr>
-          <w:p>
-            <w:pPr>
-              <w:jc w:val="left"/>
-            </w:pPr>
-            <w:r>
-              <w:t>1.3.1</w:t>
-            </w:r>
-          </w:p>
-        </w:tc>
-        <w:tc>
-          <w:tcPr>
-            <w:tcW w:type="dxa" w:w="17280"/>
-            <w:vAlign w:val="center"/>
-          </w:tcPr>
-          <w:p>
-            <w:pPr>
-              <w:jc w:val="left"/>
-            </w:pPr>
-            <w:r>
-              <w:t>混凝土构件</w:t>
+              <w:t>1.1</w:t>
+            </w:r>
+          </w:p>
+        </w:tc>
+        <w:tc>
+          <w:tcPr>
+            <w:tcW w:type="dxa" w:w="17280"/>
+            <w:vAlign w:val="center"/>
+          </w:tcPr>
+          <w:p>
+            <w:pPr>
+              <w:jc w:val="left"/>
+            </w:pPr>
+            <w:r>
+              <w:t>公路交通-桥梁工程</w:t>
+            </w:r>
+          </w:p>
+        </w:tc>
+        <w:tc>
+          <w:tcPr>
+            <w:tcW w:type="dxa" w:w="8640"/>
+            <w:vAlign w:val="center"/>
+          </w:tcPr>
+          <w:p>
+            <w:pPr>
+              <w:jc w:val="left"/>
+            </w:pPr>
+            <w:r>
+              <w:t>1.1.1</w:t>
+            </w:r>
+          </w:p>
+        </w:tc>
+        <w:tc>
+          <w:tcPr>
+            <w:tcW w:type="dxa" w:w="17280"/>
+            <w:vAlign w:val="center"/>
+          </w:tcPr>
+          <w:p>
+            <w:pPr>
+              <w:jc w:val="left"/>
+            </w:pPr>
+            <w:r>
+              <w:t>桥梁结构及构件</w:t>
             </w:r>
           </w:p>
         </w:tc>
@@ -7999,7 +7979,7 @@
               <w:jc w:val="left"/>
             </w:pPr>
             <w:r>
-              <w:t>1.3.1.2</w:t>
+              <w:t>1.1.1.10</w:t>
             </w:r>
           </w:p>
         </w:tc>
@@ -8013,50 +7993,46 @@
               <w:jc w:val="left"/>
             </w:pPr>
             <w:r>
-              <w:t>氯离子含量</w:t>
-            </w:r>
-          </w:p>
-        </w:tc>
-        <w:tc>
-          <w:tcPr>
-            <w:tcW w:type="dxa" w:w="17280"/>
-            <w:vAlign w:val="center"/>
-          </w:tcPr>
-          <w:p>
-            <w:pPr>
-              <w:jc w:val="left"/>
-            </w:pPr>
-            <w:r>
-              <w:t>《建筑结构检测技术标准》GB/T 50344-2004</w:t>
-            </w:r>
-          </w:p>
-        </w:tc>
-        <w:tc>
-          <w:tcPr>
-            <w:tcW w:type="dxa" w:w="8640"/>
-            <w:vAlign w:val="center"/>
-          </w:tcPr>
-          <w:p>
-            <w:pPr>
-              <w:jc w:val="left"/>
-            </w:pPr>
-            <w:r>
-              <w:t>/</w:t>
-            </w:r>
-          </w:p>
-        </w:tc>
-        <w:tc>
-          <w:tcPr>
-            <w:tcW w:type="dxa" w:w="8640"/>
-            <w:vAlign w:val="center"/>
-          </w:tcPr>
-          <w:p>
-            <w:pPr>
-              <w:jc w:val="left"/>
-            </w:pPr>
-            <w:r>
-              <w:t>《建筑结构检测技术标准》GB/T 50344-2004标准变更为《建筑结构检测技术标准》GB/T 50344-2019</w:t>
-            </w:r>
+              <w:t>动力系数</w:t>
+            </w:r>
+          </w:p>
+        </w:tc>
+        <w:tc>
+          <w:tcPr>
+            <w:tcW w:type="dxa" w:w="17280"/>
+            <w:vAlign w:val="center"/>
+          </w:tcPr>
+          <w:p>
+            <w:pPr>
+              <w:jc w:val="left"/>
+            </w:pPr>
+            <w:r>
+              <w:t>《大跨径混凝土桥梁的试验方法》（1982）</w:t>
+            </w:r>
+          </w:p>
+        </w:tc>
+        <w:tc>
+          <w:tcPr>
+            <w:tcW w:type="dxa" w:w="8640"/>
+            <w:vAlign w:val="center"/>
+          </w:tcPr>
+          <w:p>
+            <w:pPr>
+              <w:jc w:val="left"/>
+            </w:pPr>
+            <w:r/>
+          </w:p>
+        </w:tc>
+        <w:tc>
+          <w:tcPr>
+            <w:tcW w:type="dxa" w:w="8640"/>
+            <w:vAlign w:val="center"/>
+          </w:tcPr>
+          <w:p>
+            <w:pPr>
+              <w:jc w:val="left"/>
+            </w:pPr>
+            <w:r/>
           </w:p>
         </w:tc>
       </w:tr>

</xml_diff>